<commit_message>
Pipedream - Pelayo (p_MOCBRZR)
</commit_message>
<xml_diff>
--- a/output.docx
+++ b/output.docx
@@ -550,16 +550,16 @@
         <mc:AlternateContent>
           <mc:Choice Requires="wps">
             <w:drawing>
-              <wp:anchor distT="0" distB="0" distL="114300" distR="114300" simplePos="0" relativeHeight="487589888" behindDoc="0" locked="0" layoutInCell="1" allowOverlap="1" wp14:anchorId="1E1257E5" wp14:editId="7C016581">
+              <wp:anchor distT="0" distB="0" distL="114300" distR="114300" simplePos="0" relativeHeight="487589888" behindDoc="0" locked="0" layoutInCell="1" allowOverlap="1" wp14:anchorId="1E1257E5" wp14:editId="38A842A3">
                 <wp:simplePos x="0" y="0"/>
                 <wp:positionH relativeFrom="column">
-                  <wp:posOffset>4933703</wp:posOffset>
+                  <wp:posOffset>4953000</wp:posOffset>
                 </wp:positionH>
                 <wp:positionV relativeFrom="paragraph">
-                  <wp:posOffset>161966</wp:posOffset>
+                  <wp:posOffset>158751</wp:posOffset>
                 </wp:positionV>
-                <wp:extent cx="2196935" cy="3936670"/>
-                <wp:effectExtent l="0" t="0" r="13335" b="26035"/>
+                <wp:extent cx="2177415" cy="3638550"/>
+                <wp:effectExtent l="0" t="0" r="13335" b="19050"/>
                 <wp:wrapNone/>
                 <wp:docPr id="2007598991" name="Cuadro de texto 1"/>
                 <wp:cNvGraphicFramePr/>
@@ -570,7 +570,7 @@
                       <wps:spPr>
                         <a:xfrm>
                           <a:off x="0" y="0"/>
-                          <a:ext cx="2196935" cy="3936670"/>
+                          <a:ext cx="2177415" cy="3638550"/>
                         </a:xfrm>
                         <a:prstGeom prst="rect">
                           <a:avLst/>
@@ -591,54 +591,58 @@
                               <w:rPr>
                                 <w:sz w:val="18"/>
                                 <w:szCs w:val="18"/>
+                                <w:lang w:val="es-ES"/>
                               </w:rPr>
                             </w:pPr>
                             <w:r>
                               <w:rPr>
                                 <w:sz w:val="18"/>
                                 <w:szCs w:val="18"/>
+                                <w:lang w:val="es-ES"/>
                               </w:rPr>
-                              <w:t/>
+                              <w:t xml:space="preserve">05/10/2024</w:t>
                             </w:r>
+                          </w:p>
+                          <w:p>
+                            <w:pPr>
+                              <w:rPr>
+                                <w:sz w:val="18"/>
+                                <w:szCs w:val="18"/>
+                                <w:lang w:val="es-ES"/>
+                              </w:rPr>
+                            </w:pPr>
+                          </w:p>
+                          <w:p>
+                            <w:pPr>
+                              <w:rPr>
+                                <w:sz w:val="18"/>
+                                <w:szCs w:val="18"/>
+                                <w:lang w:val="es-ES"/>
+                              </w:rPr>
+                            </w:pPr>
                             <w:r>
                               <w:rPr>
                                 <w:sz w:val="18"/>
                                 <w:szCs w:val="18"/>
+                                <w:lang w:val="es-ES"/>
                               </w:rPr>
-                              <w:t/>
+                              <w:t xml:space="preserve">BPPC Madrid - Sector V</w:t>
                             </w:r>
+                            <w:proofErr w:type="spellStart"/>
                             <w:r>
                               <w:rPr>
                                 <w:sz w:val="18"/>
                                 <w:szCs w:val="18"/>
+                                <w:lang w:val="es-ES"/>
                               </w:rPr>
-                              <w:t xml:space="preserve">INDOCUMENTADO</w:t>
+                              <w:t/>
                             </w:r>
+                            <w:proofErr w:type="spellEnd"/>
                             <w:r>
                               <w:rPr>
                                 <w:sz w:val="18"/>
                                 <w:szCs w:val="18"/>
-                              </w:rPr>
-                              <w:t/>
-                            </w:r>
-                            <w:r>
-                              <w:rPr>
-                                <w:sz w:val="18"/>
-                                <w:szCs w:val="18"/>
-                              </w:rPr>
-                              <w:t/>
-                            </w:r>
-                            <w:r>
-                              <w:rPr>
-                                <w:sz w:val="18"/>
-                                <w:szCs w:val="18"/>
-                              </w:rPr>
-                              <w:t/>
-                            </w:r>
-                            <w:r>
-                              <w:rPr>
-                                <w:sz w:val="18"/>
-                                <w:szCs w:val="18"/>
+                                <w:lang w:val="es-ES"/>
                               </w:rPr>
                               <w:t/>
                             </w:r>
@@ -648,6 +652,7 @@
                               <w:rPr>
                                 <w:sz w:val="18"/>
                                 <w:szCs w:val="18"/>
+                                <w:lang w:val="es-ES"/>
                               </w:rPr>
                             </w:pPr>
                           </w:p>
@@ -656,26 +661,14 @@
                               <w:rPr>
                                 <w:sz w:val="18"/>
                                 <w:szCs w:val="18"/>
+                                <w:lang w:val="es-ES"/>
                               </w:rPr>
                             </w:pPr>
                             <w:r>
                               <w:rPr>
                                 <w:sz w:val="18"/>
                                 <w:szCs w:val="18"/>
-                              </w:rPr>
-                              <w:t/>
-                            </w:r>
-                            <w:r>
-                              <w:rPr>
-                                <w:sz w:val="18"/>
-                                <w:szCs w:val="18"/>
-                              </w:rPr>
-                              <w:t/>
-                            </w:r>
-                            <w:r>
-                              <w:rPr>
-                                <w:sz w:val="18"/>
-                                <w:szCs w:val="18"/>
+                                <w:lang w:val="es-ES"/>
                               </w:rPr>
                               <w:t/>
                             </w:r>
@@ -685,6 +678,7 @@
                               <w:rPr>
                                 <w:sz w:val="18"/>
                                 <w:szCs w:val="18"/>
+                                <w:lang w:val="es-ES"/>
                               </w:rPr>
                             </w:pPr>
                           </w:p>
@@ -693,26 +687,32 @@
                               <w:rPr>
                                 <w:sz w:val="18"/>
                                 <w:szCs w:val="18"/>
+                                <w:lang w:val="es-ES"/>
                               </w:rPr>
                             </w:pPr>
                             <w:r>
                               <w:rPr>
                                 <w:sz w:val="18"/>
                                 <w:szCs w:val="18"/>
+                                <w:lang w:val="es-ES"/>
                               </w:rPr>
                               <w:t/>
                             </w:r>
+                            <w:proofErr w:type="spellStart"/>
                             <w:r>
                               <w:rPr>
                                 <w:sz w:val="18"/>
                                 <w:szCs w:val="18"/>
+                                <w:lang w:val="es-ES"/>
                               </w:rPr>
                               <w:t/>
                             </w:r>
+                            <w:proofErr w:type="spellEnd"/>
                             <w:r>
                               <w:rPr>
                                 <w:sz w:val="18"/>
                                 <w:szCs w:val="18"/>
+                                <w:lang w:val="es-ES"/>
                               </w:rPr>
                               <w:t/>
                             </w:r>
@@ -722,6 +722,7 @@
                               <w:rPr>
                                 <w:sz w:val="18"/>
                                 <w:szCs w:val="18"/>
+                                <w:lang w:val="es-ES"/>
                               </w:rPr>
                             </w:pPr>
                           </w:p>
@@ -730,26 +731,14 @@
                               <w:rPr>
                                 <w:sz w:val="18"/>
                                 <w:szCs w:val="18"/>
+                                <w:lang w:val="es-ES"/>
                               </w:rPr>
                             </w:pPr>
                             <w:r>
                               <w:rPr>
                                 <w:sz w:val="18"/>
                                 <w:szCs w:val="18"/>
-                              </w:rPr>
-                              <w:t/>
-                            </w:r>
-                            <w:r>
-                              <w:rPr>
-                                <w:sz w:val="18"/>
-                                <w:szCs w:val="18"/>
-                              </w:rPr>
-                              <w:t/>
-                            </w:r>
-                            <w:r>
-                              <w:rPr>
-                                <w:sz w:val="18"/>
-                                <w:szCs w:val="18"/>
+                                <w:lang w:val="es-ES"/>
                               </w:rPr>
                               <w:t/>
                             </w:r>
@@ -759,6 +748,7 @@
                               <w:rPr>
                                 <w:sz w:val="18"/>
                                 <w:szCs w:val="18"/>
+                                <w:lang w:val="es-ES"/>
                               </w:rPr>
                             </w:pPr>
                           </w:p>
@@ -767,6 +757,42 @@
                               <w:rPr>
                                 <w:sz w:val="18"/>
                                 <w:szCs w:val="18"/>
+                                <w:lang w:val="es-ES"/>
+                              </w:rPr>
+                            </w:pPr>
+                            <w:r>
+                              <w:rPr>
+                                <w:sz w:val="18"/>
+                                <w:szCs w:val="18"/>
+                                <w:lang w:val="es-ES"/>
+                              </w:rPr>
+                              <w:t/>
+                            </w:r>
+                            <w:proofErr w:type="spellStart"/>
+                            <w:r>
+                              <w:rPr>
+                                <w:sz w:val="18"/>
+                                <w:szCs w:val="18"/>
+                                <w:lang w:val="es-ES"/>
+                              </w:rPr>
+                              <w:t/>
+                            </w:r>
+                            <w:proofErr w:type="spellEnd"/>
+                            <w:r>
+                              <w:rPr>
+                                <w:sz w:val="18"/>
+                                <w:szCs w:val="18"/>
+                                <w:lang w:val="es-ES"/>
+                              </w:rPr>
+                              <w:t/>
+                            </w:r>
+                          </w:p>
+                          <w:p>
+                            <w:pPr>
+                              <w:rPr>
+                                <w:sz w:val="18"/>
+                                <w:szCs w:val="18"/>
+                                <w:lang w:val="es-ES"/>
                               </w:rPr>
                             </w:pPr>
                           </w:p>
@@ -775,6 +801,77 @@
                               <w:rPr>
                                 <w:sz w:val="18"/>
                                 <w:szCs w:val="18"/>
+                                <w:lang w:val="es-ES"/>
+                              </w:rPr>
+                            </w:pPr>
+                            <w:r>
+                              <w:rPr>
+                                <w:sz w:val="18"/>
+                                <w:szCs w:val="18"/>
+                                <w:lang w:val="es-ES"/>
+                              </w:rPr>
+                              <w:t/>
+                            </w:r>
+                          </w:p>
+                          <w:p>
+                            <w:pPr>
+                              <w:rPr>
+                                <w:sz w:val="18"/>
+                                <w:szCs w:val="18"/>
+                                <w:lang w:val="es-ES"/>
+                              </w:rPr>
+                            </w:pPr>
+                          </w:p>
+                          <w:p>
+                            <w:pPr>
+                              <w:rPr>
+                                <w:sz w:val="18"/>
+                                <w:szCs w:val="18"/>
+                                <w:lang w:val="es-ES"/>
+                              </w:rPr>
+                            </w:pPr>
+                            <w:r>
+                              <w:rPr>
+                                <w:sz w:val="18"/>
+                                <w:szCs w:val="18"/>
+                                <w:lang w:val="es-ES"/>
+                              </w:rPr>
+                              <w:t xml:space="preserve">MASCULINO</w:t>
+                            </w:r>
+                          </w:p>
+                          <w:p>
+                            <w:pPr>
+                              <w:rPr>
+                                <w:sz w:val="18"/>
+                                <w:szCs w:val="18"/>
+                                <w:lang w:val="es-ES"/>
+                              </w:rPr>
+                            </w:pPr>
+                          </w:p>
+                          <w:p>
+                            <w:pPr>
+                              <w:rPr>
+                                <w:sz w:val="18"/>
+                                <w:szCs w:val="18"/>
+                                <w:lang w:val="es-ES"/>
+                              </w:rPr>
+                            </w:pPr>
+                          </w:p>
+                          <w:p>
+                            <w:pPr>
+                              <w:rPr>
+                                <w:sz w:val="18"/>
+                                <w:szCs w:val="18"/>
+                                <w:lang w:val="es-ES"/>
+                              </w:rPr>
+                            </w:pPr>
+                          </w:p>
+                          <w:p>
+                            <w:pPr>
+                              <w:rPr>
+                                <w:sz w:val="18"/>
+                                <w:szCs w:val="18"/>
+                                <w:lang w:val="es-ES"/>
                               </w:rPr>
                             </w:pPr>
                           </w:p>
@@ -789,12 +886,18 @@
                     </wps:wsp>
                   </a:graphicData>
                 </a:graphic>
+                <wp14:sizeRelH relativeFrom="margin">
+                  <wp14:pctWidth>0</wp14:pctWidth>
+                </wp14:sizeRelH>
+                <wp14:sizeRelV relativeFrom="margin">
+                  <wp14:pctHeight>0</wp14:pctHeight>
+                </wp14:sizeRelV>
               </wp:anchor>
             </w:drawing>
           </mc:Choice>
           <mc:Fallback>
             <w:pict>
-              <v:shape w14:anchorId="1E1257E5" id="Cuadro de texto 1" o:spid="_x0000_s1026" type="#_x0000_t202" style="position:absolute;margin-left:388.5pt;margin-top:12.75pt;width:173pt;height:309.95pt;z-index:487589888;visibility:visible;mso-wrap-style:square;mso-wrap-distance-left:9pt;mso-wrap-distance-top:0;mso-wrap-distance-right:9pt;mso-wrap-distance-bottom:0;mso-position-horizontal:absolute;mso-position-horizontal-relative:text;mso-position-vertical:absolute;mso-position-vertical-relative:text;v-text-anchor:top" o:gfxdata="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" fillcolor="white [3201]" strokeweight=".5pt">
+              <v:shape w14:anchorId="1E1257E5" id="Cuadro de texto 1" o:spid="_x0000_s1026" type="#_x0000_t202" style="position:absolute;margin-left:390pt;margin-top:12.5pt;width:171.45pt;height:286.5pt;z-index:487589888;visibility:visible;mso-wrap-style:square;mso-width-percent:0;mso-height-percent:0;mso-wrap-distance-left:9pt;mso-wrap-distance-top:0;mso-wrap-distance-right:9pt;mso-wrap-distance-bottom:0;mso-position-horizontal:absolute;mso-position-horizontal-relative:text;mso-position-vertical:absolute;mso-position-vertical-relative:text;mso-width-percent:0;mso-height-percent:0;mso-width-relative:margin;mso-height-relative:margin;v-text-anchor:top" o:gfxdata="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" fillcolor="white [3201]" strokeweight=".5pt">
                 <v:textbox>
                   <w:txbxContent>
                     <w:p>
@@ -802,54 +905,58 @@
                         <w:rPr>
                           <w:sz w:val="18"/>
                           <w:szCs w:val="18"/>
+                          <w:lang w:val="es-ES"/>
                         </w:rPr>
                       </w:pPr>
                       <w:r>
                         <w:rPr>
                           <w:sz w:val="18"/>
                           <w:szCs w:val="18"/>
+                          <w:lang w:val="es-ES"/>
                         </w:rPr>
-                        <w:t/>
+                        <w:t xml:space="preserve">05/10/2024</w:t>
                       </w:r>
+                    </w:p>
+                    <w:p>
+                      <w:pPr>
+                        <w:rPr>
+                          <w:sz w:val="18"/>
+                          <w:szCs w:val="18"/>
+                          <w:lang w:val="es-ES"/>
+                        </w:rPr>
+                      </w:pPr>
+                    </w:p>
+                    <w:p>
+                      <w:pPr>
+                        <w:rPr>
+                          <w:sz w:val="18"/>
+                          <w:szCs w:val="18"/>
+                          <w:lang w:val="es-ES"/>
+                        </w:rPr>
+                      </w:pPr>
                       <w:r>
                         <w:rPr>
                           <w:sz w:val="18"/>
                           <w:szCs w:val="18"/>
+                          <w:lang w:val="es-ES"/>
                         </w:rPr>
-                        <w:t/>
+                        <w:t xml:space="preserve">BPPC Madrid - Sector V</w:t>
                       </w:r>
+                      <w:proofErr w:type="spellStart"/>
                       <w:r>
                         <w:rPr>
                           <w:sz w:val="18"/>
                           <w:szCs w:val="18"/>
+                          <w:lang w:val="es-ES"/>
                         </w:rPr>
-                        <w:t xml:space="preserve">INDOCUMENTADO</w:t>
+                        <w:t/>
                       </w:r>
+                      <w:proofErr w:type="spellEnd"/>
                       <w:r>
                         <w:rPr>
                           <w:sz w:val="18"/>
                           <w:szCs w:val="18"/>
-                        </w:rPr>
-                        <w:t/>
-                      </w:r>
-                      <w:r>
-                        <w:rPr>
-                          <w:sz w:val="18"/>
-                          <w:szCs w:val="18"/>
-                        </w:rPr>
-                        <w:t/>
-                      </w:r>
-                      <w:r>
-                        <w:rPr>
-                          <w:sz w:val="18"/>
-                          <w:szCs w:val="18"/>
-                        </w:rPr>
-                        <w:t/>
-                      </w:r>
-                      <w:r>
-                        <w:rPr>
-                          <w:sz w:val="18"/>
-                          <w:szCs w:val="18"/>
+                          <w:lang w:val="es-ES"/>
                         </w:rPr>
                         <w:t/>
                       </w:r>
@@ -859,6 +966,7 @@
                         <w:rPr>
                           <w:sz w:val="18"/>
                           <w:szCs w:val="18"/>
+                          <w:lang w:val="es-ES"/>
                         </w:rPr>
                       </w:pPr>
                     </w:p>
@@ -867,26 +975,14 @@
                         <w:rPr>
                           <w:sz w:val="18"/>
                           <w:szCs w:val="18"/>
+                          <w:lang w:val="es-ES"/>
                         </w:rPr>
                       </w:pPr>
                       <w:r>
                         <w:rPr>
                           <w:sz w:val="18"/>
                           <w:szCs w:val="18"/>
-                        </w:rPr>
-                        <w:t/>
-                      </w:r>
-                      <w:r>
-                        <w:rPr>
-                          <w:sz w:val="18"/>
-                          <w:szCs w:val="18"/>
-                        </w:rPr>
-                        <w:t/>
-                      </w:r>
-                      <w:r>
-                        <w:rPr>
-                          <w:sz w:val="18"/>
-                          <w:szCs w:val="18"/>
+                          <w:lang w:val="es-ES"/>
                         </w:rPr>
                         <w:t/>
                       </w:r>
@@ -896,6 +992,7 @@
                         <w:rPr>
                           <w:sz w:val="18"/>
                           <w:szCs w:val="18"/>
+                          <w:lang w:val="es-ES"/>
                         </w:rPr>
                       </w:pPr>
                     </w:p>
@@ -904,26 +1001,32 @@
                         <w:rPr>
                           <w:sz w:val="18"/>
                           <w:szCs w:val="18"/>
+                          <w:lang w:val="es-ES"/>
                         </w:rPr>
                       </w:pPr>
                       <w:r>
                         <w:rPr>
                           <w:sz w:val="18"/>
                           <w:szCs w:val="18"/>
+                          <w:lang w:val="es-ES"/>
                         </w:rPr>
                         <w:t/>
                       </w:r>
+                      <w:proofErr w:type="spellStart"/>
                       <w:r>
                         <w:rPr>
                           <w:sz w:val="18"/>
                           <w:szCs w:val="18"/>
+                          <w:lang w:val="es-ES"/>
                         </w:rPr>
                         <w:t/>
                       </w:r>
+                      <w:proofErr w:type="spellEnd"/>
                       <w:r>
                         <w:rPr>
                           <w:sz w:val="18"/>
                           <w:szCs w:val="18"/>
+                          <w:lang w:val="es-ES"/>
                         </w:rPr>
                         <w:t/>
                       </w:r>
@@ -933,6 +1036,7 @@
                         <w:rPr>
                           <w:sz w:val="18"/>
                           <w:szCs w:val="18"/>
+                          <w:lang w:val="es-ES"/>
                         </w:rPr>
                       </w:pPr>
                     </w:p>
@@ -941,26 +1045,14 @@
                         <w:rPr>
                           <w:sz w:val="18"/>
                           <w:szCs w:val="18"/>
+                          <w:lang w:val="es-ES"/>
                         </w:rPr>
                       </w:pPr>
                       <w:r>
                         <w:rPr>
                           <w:sz w:val="18"/>
                           <w:szCs w:val="18"/>
-                        </w:rPr>
-                        <w:t/>
-                      </w:r>
-                      <w:r>
-                        <w:rPr>
-                          <w:sz w:val="18"/>
-                          <w:szCs w:val="18"/>
-                        </w:rPr>
-                        <w:t/>
-                      </w:r>
-                      <w:r>
-                        <w:rPr>
-                          <w:sz w:val="18"/>
-                          <w:szCs w:val="18"/>
+                          <w:lang w:val="es-ES"/>
                         </w:rPr>
                         <w:t/>
                       </w:r>
@@ -970,6 +1062,7 @@
                         <w:rPr>
                           <w:sz w:val="18"/>
                           <w:szCs w:val="18"/>
+                          <w:lang w:val="es-ES"/>
                         </w:rPr>
                       </w:pPr>
                     </w:p>
@@ -978,6 +1071,42 @@
                         <w:rPr>
                           <w:sz w:val="18"/>
                           <w:szCs w:val="18"/>
+                          <w:lang w:val="es-ES"/>
+                        </w:rPr>
+                      </w:pPr>
+                      <w:r>
+                        <w:rPr>
+                          <w:sz w:val="18"/>
+                          <w:szCs w:val="18"/>
+                          <w:lang w:val="es-ES"/>
+                        </w:rPr>
+                        <w:t/>
+                      </w:r>
+                      <w:proofErr w:type="spellStart"/>
+                      <w:r>
+                        <w:rPr>
+                          <w:sz w:val="18"/>
+                          <w:szCs w:val="18"/>
+                          <w:lang w:val="es-ES"/>
+                        </w:rPr>
+                        <w:t/>
+                      </w:r>
+                      <w:proofErr w:type="spellEnd"/>
+                      <w:r>
+                        <w:rPr>
+                          <w:sz w:val="18"/>
+                          <w:szCs w:val="18"/>
+                          <w:lang w:val="es-ES"/>
+                        </w:rPr>
+                        <w:t/>
+                      </w:r>
+                    </w:p>
+                    <w:p>
+                      <w:pPr>
+                        <w:rPr>
+                          <w:sz w:val="18"/>
+                          <w:szCs w:val="18"/>
+                          <w:lang w:val="es-ES"/>
                         </w:rPr>
                       </w:pPr>
                     </w:p>
@@ -986,6 +1115,77 @@
                         <w:rPr>
                           <w:sz w:val="18"/>
                           <w:szCs w:val="18"/>
+                          <w:lang w:val="es-ES"/>
+                        </w:rPr>
+                      </w:pPr>
+                      <w:r>
+                        <w:rPr>
+                          <w:sz w:val="18"/>
+                          <w:szCs w:val="18"/>
+                          <w:lang w:val="es-ES"/>
+                        </w:rPr>
+                        <w:t/>
+                      </w:r>
+                    </w:p>
+                    <w:p>
+                      <w:pPr>
+                        <w:rPr>
+                          <w:sz w:val="18"/>
+                          <w:szCs w:val="18"/>
+                          <w:lang w:val="es-ES"/>
+                        </w:rPr>
+                      </w:pPr>
+                    </w:p>
+                    <w:p>
+                      <w:pPr>
+                        <w:rPr>
+                          <w:sz w:val="18"/>
+                          <w:szCs w:val="18"/>
+                          <w:lang w:val="es-ES"/>
+                        </w:rPr>
+                      </w:pPr>
+                      <w:r>
+                        <w:rPr>
+                          <w:sz w:val="18"/>
+                          <w:szCs w:val="18"/>
+                          <w:lang w:val="es-ES"/>
+                        </w:rPr>
+                        <w:t xml:space="preserve">MASCULINO</w:t>
+                      </w:r>
+                    </w:p>
+                    <w:p>
+                      <w:pPr>
+                        <w:rPr>
+                          <w:sz w:val="18"/>
+                          <w:szCs w:val="18"/>
+                          <w:lang w:val="es-ES"/>
+                        </w:rPr>
+                      </w:pPr>
+                    </w:p>
+                    <w:p>
+                      <w:pPr>
+                        <w:rPr>
+                          <w:sz w:val="18"/>
+                          <w:szCs w:val="18"/>
+                          <w:lang w:val="es-ES"/>
+                        </w:rPr>
+                      </w:pPr>
+                    </w:p>
+                    <w:p>
+                      <w:pPr>
+                        <w:rPr>
+                          <w:sz w:val="18"/>
+                          <w:szCs w:val="18"/>
+                          <w:lang w:val="es-ES"/>
+                        </w:rPr>
+                      </w:pPr>
+                    </w:p>
+                    <w:p>
+                      <w:pPr>
+                        <w:rPr>
+                          <w:sz w:val="18"/>
+                          <w:szCs w:val="18"/>
+                          <w:lang w:val="es-ES"/>
                         </w:rPr>
                       </w:pPr>
                     </w:p>
@@ -1026,17 +1226,20 @@
                     <w:pPr>
                       <w:spacing w:line="199" w:lineRule="exact"/>
                       <w:rPr>
+                        <w:strike/>
                         <w:sz w:val="20"/>
                       </w:rPr>
                     </w:pPr>
                     <w:r>
                       <w:rPr>
+                        <w:strike/>
                         <w:sz w:val="20"/>
                       </w:rPr>
                       <w:t>ATESTADO</w:t>
                     </w:r>
                     <w:r>
                       <w:rPr>
+                        <w:strike/>
                         <w:spacing w:val="-2"/>
                         <w:sz w:val="20"/>
                       </w:rPr>
@@ -1044,12 +1247,14 @@
                     </w:r>
                     <w:r>
                       <w:rPr>
+                        <w:strike/>
                         <w:sz w:val="20"/>
                       </w:rPr>
                       <w:t>/</w:t>
                     </w:r>
                     <w:r>
                       <w:rPr>
+                        <w:strike/>
                         <w:spacing w:val="-2"/>
                         <w:sz w:val="20"/>
                       </w:rPr>
@@ -1057,12 +1262,14 @@
                     </w:r>
                     <w:r>
                       <w:rPr>
+                        <w:strike/>
                         <w:sz w:val="20"/>
                       </w:rPr>
                       <w:t>DILIG.</w:t>
                     </w:r>
                     <w:r>
                       <w:rPr>
+                        <w:strike/>
                         <w:spacing w:val="-3"/>
                         <w:sz w:val="20"/>
                       </w:rPr>
@@ -1070,6 +1277,7 @@
                     </w:r>
                     <w:r>
                       <w:rPr>
+                        <w:strike/>
                         <w:sz w:val="20"/>
                       </w:rPr>
                       <w:t>Nº:</w:t>
@@ -1091,6 +1299,7 @@
                     <w:r>
                       <w:rPr>
                         <w:sz w:val="20"/>
+                        <w:highlight w:val="yellow"/>
                       </w:rPr>
                       <w:t>FECHA:</w:t>
                     </w:r>
@@ -1105,12 +1314,14 @@
                     <w:pPr>
                       <w:spacing w:line="203" w:lineRule="exact"/>
                       <w:rPr>
+                        <w:strike/>
                         <w:sz w:val="20"/>
                         <w:lang w:val="es-ES"/>
                       </w:rPr>
                     </w:pPr>
                     <w:r>
                       <w:rPr>
+                        <w:strike/>
                         <w:sz w:val="20"/>
                         <w:lang w:val="es-ES"/>
                       </w:rPr>
@@ -1118,6 +1329,7 @@
                     </w:r>
                     <w:r>
                       <w:rPr>
+                        <w:strike/>
                         <w:spacing w:val="-4"/>
                         <w:sz w:val="20"/>
                         <w:lang w:val="es-ES"/>
@@ -1126,6 +1338,7 @@
                     </w:r>
                     <w:r>
                       <w:rPr>
+                        <w:strike/>
                         <w:sz w:val="20"/>
                         <w:lang w:val="es-ES"/>
                       </w:rPr>
@@ -1144,6 +1357,7 @@
                     <w:r>
                       <w:rPr>
                         <w:sz w:val="20"/>
+                        <w:highlight w:val="yellow"/>
                         <w:lang w:val="es-ES"/>
                       </w:rPr>
                       <w:t>DEPENDENCIA OBTENCIÓN RESEÑA:</w:t>
@@ -1152,6 +1366,7 @@
                       <w:rPr>
                         <w:spacing w:val="-43"/>
                         <w:sz w:val="20"/>
+                        <w:highlight w:val="yellow"/>
                         <w:lang w:val="es-ES"/>
                       </w:rPr>
                       <w:t xml:space="preserve"> </w:t>
@@ -1160,6 +1375,7 @@
                     <w:r>
                       <w:rPr>
                         <w:sz w:val="20"/>
+                        <w:highlight w:val="yellow"/>
                         <w:lang w:val="es-ES"/>
                       </w:rPr>
                       <w:t>Nº</w:t>
@@ -1168,6 +1384,7 @@
                     <w:r>
                       <w:rPr>
                         <w:sz w:val="20"/>
+                        <w:highlight w:val="yellow"/>
                         <w:lang w:val="es-ES"/>
                       </w:rPr>
                       <w:t xml:space="preserve"> DE</w:t>
@@ -1176,6 +1393,7 @@
                       <w:rPr>
                         <w:spacing w:val="2"/>
                         <w:sz w:val="20"/>
+                        <w:highlight w:val="yellow"/>
                         <w:lang w:val="es-ES"/>
                       </w:rPr>
                       <w:t xml:space="preserve"> </w:t>
@@ -1183,6 +1401,7 @@
                     <w:r>
                       <w:rPr>
                         <w:sz w:val="20"/>
+                        <w:highlight w:val="yellow"/>
                         <w:lang w:val="es-ES"/>
                       </w:rPr>
                       <w:t>ORDINAL:</w:t>
@@ -1793,7 +2012,7 @@
               <v:path arrowok="t"/>
             </v:shape>
             <v:shape id="docshape36" o:spid="_x0000_s1049" type="#_x0000_t202" style="position:absolute;left:2244;top:7497;width:4172;height:161" filled="f" stroked="f">
-              <v:textbox inset="0,0,0,0">
+              <v:textbox style="mso-next-textbox:#docshape36" inset="0,0,0,0">
                 <w:txbxContent>
                   <w:p>
                     <w:pPr>
@@ -1920,7 +2139,7 @@
               </v:textbox>
             </v:shape>
             <v:shape id="docshape37" o:spid="_x0000_s1048" type="#_x0000_t202" style="position:absolute;left:866;top:7969;width:4139;height:1128" filled="f" stroked="f">
-              <v:textbox inset="0,0,0,0">
+              <v:textbox style="mso-next-textbox:#docshape37" inset="0,0,0,0">
                 <w:txbxContent>
                   <w:p>
                     <w:pPr>
@@ -1933,6 +2152,7 @@
                     <w:r>
                       <w:rPr>
                         <w:sz w:val="18"/>
+                        <w:highlight w:val="yellow"/>
                         <w:lang w:val="es-ES"/>
                       </w:rPr>
                       <w:t>Apellidos:</w:t>
@@ -1940,22 +2160,23 @@
                     <w:r>
                       <w:rPr>
                         <w:sz w:val="18"/>
-                        <w:lang w:val="es-ES"/>
-                      </w:rPr>
-                      <w:t xml:space="preserve"> Doe</w:t>
-                    </w:r>
-                    <w:proofErr w:type="spellStart"/>
-                    <w:r>
-                      <w:rPr>
-                        <w:sz w:val="18"/>
+                        <w:highlight w:val="yellow"/>
+                        <w:lang w:val="es-ES"/>
+                      </w:rPr>
+                      <w:t xml:space="preserve"> </w:t>
+                    </w:r>
+                    <w:r>
+                      <w:rPr>
+                        <w:sz w:val="18"/>
+                        <w:highlight w:val="yellow"/>
                         <w:lang w:val="es-ES"/>
                       </w:rPr>
                       <w:t/>
                     </w:r>
-                    <w:proofErr w:type="spellEnd"/>
-                    <w:r>
-                      <w:rPr>
-                        <w:sz w:val="18"/>
+                    <w:r>
+                      <w:rPr>
+                        <w:sz w:val="18"/>
+                        <w:highlight w:val="yellow"/>
                         <w:lang w:val="es-ES"/>
                       </w:rPr>
                       <w:t/>
@@ -1974,12 +2195,14 @@
                     <w:pPr>
                       <w:rPr>
                         <w:sz w:val="18"/>
+                        <w:szCs w:val="18"/>
                         <w:lang w:val="es-ES"/>
                       </w:rPr>
                     </w:pPr>
                     <w:r>
                       <w:rPr>
                         <w:sz w:val="18"/>
+                        <w:highlight w:val="yellow"/>
                         <w:lang w:val="es-ES"/>
                       </w:rPr>
                       <w:t>Nombre:</w:t>
@@ -1987,6 +2210,7 @@
                     <w:r>
                       <w:rPr>
                         <w:sz w:val="18"/>
+                        <w:highlight w:val="yellow"/>
                         <w:lang w:val="es-ES"/>
                       </w:rPr>
                       <w:t xml:space="preserve"> </w:t>
@@ -1994,22 +2218,65 @@
                     <w:r>
                       <w:rPr>
                         <w:sz w:val="18"/>
-                        <w:lang w:val="es-ES"/>
-                      </w:rPr>
-                      <w:t xml:space="preserve">John</w:t>
-                    </w:r>
-                    <w:proofErr w:type="spellStart"/>
-                    <w:r>
-                      <w:rPr>
-                        <w:sz w:val="18"/>
+                        <w:szCs w:val="18"/>
                         <w:lang w:val="es-ES"/>
                       </w:rPr>
                       <w:t/>
                     </w:r>
-                    <w:proofErr w:type="spellEnd"/>
-                    <w:r>
-                      <w:rPr>
-                        <w:sz w:val="18"/>
+                    <w:proofErr w:type="gramStart"/>
+                    <w:r>
+                      <w:rPr>
+                        <w:sz w:val="18"/>
+                        <w:szCs w:val="18"/>
+                        <w:lang w:val="es-ES"/>
+                      </w:rPr>
+                      <w:t/>
+                    </w:r>
+                    <w:r>
+                      <w:rPr>
+                        <w:sz w:val="18"/>
+                        <w:szCs w:val="18"/>
+                        <w:lang w:val="es-ES"/>
+                      </w:rPr>
+                      <w:t/>
+                    </w:r>
+                    <w:r>
+                      <w:rPr>
+                        <w:sz w:val="18"/>
+                        <w:szCs w:val="18"/>
+                        <w:lang w:val="es-ES"/>
+                      </w:rPr>
+                      <w:t xml:space="preserve">Nombre</w:t>
+                    </w:r>
+                    <w:proofErr w:type="gramEnd"/>
+                    <w:r>
+                      <w:rPr>
+                        <w:sz w:val="18"/>
+                        <w:szCs w:val="18"/>
+                        <w:lang w:val="es-ES"/>
+                      </w:rPr>
+                      <w:t/>
+                    </w:r>
+                    <w:r>
+                      <w:rPr>
+                        <w:sz w:val="18"/>
+                        <w:szCs w:val="18"/>
+                        <w:lang w:val="es-ES"/>
+                      </w:rPr>
+                      <w:t/>
+                    </w:r>
+                    <w:r>
+                      <w:rPr>
+                        <w:sz w:val="18"/>
+                        <w:szCs w:val="18"/>
+                        <w:lang w:val="es-ES"/>
+                      </w:rPr>
+                      <w:t/>
+                    </w:r>
+                    <w:r>
+                      <w:rPr>
+                        <w:sz w:val="18"/>
+                        <w:szCs w:val="18"/>
                         <w:lang w:val="es-ES"/>
                       </w:rPr>
                       <w:t/>
@@ -2035,6 +2302,7 @@
                     <w:r>
                       <w:rPr>
                         <w:sz w:val="18"/>
+                        <w:highlight w:val="yellow"/>
                         <w:lang w:val="es-ES"/>
                       </w:rPr>
                       <w:t>Lugar</w:t>
@@ -2043,6 +2311,7 @@
                       <w:rPr>
                         <w:spacing w:val="-4"/>
                         <w:sz w:val="18"/>
+                        <w:highlight w:val="yellow"/>
                         <w:lang w:val="es-ES"/>
                       </w:rPr>
                       <w:t xml:space="preserve"> </w:t>
@@ -2050,16 +2319,43 @@
                     <w:r>
                       <w:rPr>
                         <w:sz w:val="18"/>
+                        <w:highlight w:val="yellow"/>
                         <w:lang w:val="es-ES"/>
                       </w:rPr>
                       <w:t>nacimiento:</w:t>
+                    </w:r>
+                    <w:r>
+                      <w:rPr>
+                        <w:sz w:val="18"/>
+                        <w:highlight w:val="yellow"/>
+                        <w:lang w:val="es-ES"/>
+                      </w:rPr>
+                      <w:t xml:space="preserve"> </w:t>
+                    </w:r>
+                    <w:proofErr w:type="spellStart"/>
+                    <w:r>
+                      <w:rPr>
+                        <w:sz w:val="18"/>
+                        <w:highlight w:val="yellow"/>
+                        <w:lang w:val="es-ES"/>
+                      </w:rPr>
+                      <w:t/>
+                    </w:r>
+                    <w:proofErr w:type="spellEnd"/>
+                    <w:r>
+                      <w:rPr>
+                        <w:sz w:val="18"/>
+                        <w:highlight w:val="yellow"/>
+                        <w:lang w:val="es-ES"/>
+                      </w:rPr>
+                      <w:t/>
                     </w:r>
                   </w:p>
                 </w:txbxContent>
               </v:textbox>
             </v:shape>
             <v:shape id="docshape38" o:spid="_x0000_s1047" type="#_x0000_t202" style="position:absolute;left:5097;top:8917;width:887;height:180" filled="f" stroked="f">
-              <v:textbox inset="0,0,0,0">
+              <v:textbox style="mso-next-textbox:#docshape38" inset="0,0,0,0">
                 <w:txbxContent>
                   <w:p>
                     <w:pPr>
@@ -2092,7 +2388,7 @@
               </v:textbox>
             </v:shape>
             <v:shape id="docshape39" o:spid="_x0000_s1046" type="#_x0000_t202" style="position:absolute;left:866;top:9388;width:460;height:180" filled="f" stroked="f">
-              <v:textbox inset="0,0,0,0">
+              <v:textbox style="mso-next-textbox:#docshape39" inset="0,0,0,0">
                 <w:txbxContent>
                   <w:p>
                     <w:pPr>
@@ -2104,6 +2400,7 @@
                     <w:r>
                       <w:rPr>
                         <w:sz w:val="18"/>
+                        <w:highlight w:val="yellow"/>
                       </w:rPr>
                       <w:t>El</w:t>
                     </w:r>
@@ -2111,12 +2408,14 @@
                       <w:rPr>
                         <w:spacing w:val="-1"/>
                         <w:sz w:val="18"/>
+                        <w:highlight w:val="yellow"/>
                       </w:rPr>
                       <w:t xml:space="preserve"> </w:t>
                     </w:r>
                     <w:r>
                       <w:rPr>
                         <w:sz w:val="18"/>
+                        <w:highlight w:val="yellow"/>
                       </w:rPr>
                       <w:t>día:</w:t>
                     </w:r>
@@ -2125,7 +2424,7 @@
               </v:textbox>
             </v:shape>
             <v:shape id="docshape40" o:spid="_x0000_s1045" type="#_x0000_t202" style="position:absolute;left:5097;top:9388;width:1022;height:180" filled="f" stroked="f">
-              <v:textbox inset="0,0,0,0">
+              <v:textbox style="mso-next-textbox:#docshape40" inset="0,0,0,0">
                 <w:txbxContent>
                   <w:p>
                     <w:pPr>
@@ -2153,7 +2452,7 @@
               </v:textbox>
             </v:shape>
             <v:shape id="docshape41" o:spid="_x0000_s1044" type="#_x0000_t202" style="position:absolute;left:866;top:9841;width:740;height:180" filled="f" stroked="f">
-              <v:textbox inset="0,0,0,0">
+              <v:textbox style="mso-next-textbox:#docshape41" inset="0,0,0,0">
                 <w:txbxContent>
                   <w:p>
                     <w:pPr>
@@ -2166,6 +2465,7 @@
                     <w:r>
                       <w:rPr>
                         <w:sz w:val="18"/>
+                        <w:highlight w:val="yellow"/>
                       </w:rPr>
                       <w:t>Hijo</w:t>
                     </w:r>
@@ -2173,6 +2473,7 @@
                     <w:r>
                       <w:rPr>
                         <w:sz w:val="18"/>
+                        <w:highlight w:val="yellow"/>
                       </w:rPr>
                       <w:t>/a</w:t>
                     </w:r>
@@ -2180,21 +2481,29 @@
                       <w:rPr>
                         <w:spacing w:val="-2"/>
                         <w:sz w:val="18"/>
+                        <w:highlight w:val="yellow"/>
                       </w:rPr>
                       <w:t xml:space="preserve"> </w:t>
                     </w:r>
                     <w:r>
                       <w:rPr>
                         <w:sz w:val="18"/>
-                      </w:rPr>
-                      <w:t>de:</w:t>
+                        <w:highlight w:val="yellow"/>
+                      </w:rPr>
+                      <w:t>de</w:t>
+                    </w:r>
+                    <w:r>
+                      <w:rPr>
+                        <w:sz w:val="18"/>
+                      </w:rPr>
+                      <w:t>:</w:t>
                     </w:r>
                   </w:p>
                 </w:txbxContent>
               </v:textbox>
             </v:shape>
             <v:shape id="docshape42" o:spid="_x0000_s1043" type="#_x0000_t202" style="position:absolute;left:5097;top:9839;width:414;height:180" filled="f" stroked="f">
-              <v:textbox inset="0,0,0,0">
+              <v:textbox style="mso-next-textbox:#docshape42" inset="0,0,0,0">
                 <w:txbxContent>
                   <w:p>
                     <w:pPr>
@@ -2222,7 +2531,7 @@
               </v:textbox>
             </v:shape>
             <v:shape id="docshape43" o:spid="_x0000_s1042" type="#_x0000_t202" style="position:absolute;left:866;top:10324;width:741;height:180" filled="f" stroked="f">
-              <v:textbox inset="0,0,0,0">
+              <v:textbox style="mso-next-textbox:#docshape43" inset="0,0,0,0">
                 <w:txbxContent>
                   <w:p>
                     <w:pPr>
@@ -2255,7 +2564,7 @@
               </v:textbox>
             </v:shape>
             <v:shape id="docshape44" o:spid="_x0000_s1041" type="#_x0000_t202" style="position:absolute;left:5097;top:10324;width:807;height:180" filled="f" stroked="f">
-              <v:textbox inset="0,0,0,0">
+              <v:textbox style="mso-next-textbox:#docshape44" inset="0,0,0,0">
                 <w:txbxContent>
                   <w:p>
                     <w:pPr>
@@ -2283,7 +2592,7 @@
               </v:textbox>
             </v:shape>
             <v:shape id="docshape45" o:spid="_x0000_s1040" type="#_x0000_t202" style="position:absolute;left:866;top:10804;width:1764;height:1054" filled="f" stroked="f">
-              <v:textbox inset="0,0,0,0">
+              <v:textbox style="mso-next-textbox:#docshape45" inset="0,0,0,0">
                 <w:txbxContent>
                   <w:p>
                     <w:pPr>
@@ -2314,6 +2623,13 @@
                         <w:lang w:val="es-ES"/>
                       </w:rPr>
                       <w:t>documento:</w:t>
+                    </w:r>
+                    <w:r>
+                      <w:rPr>
+                        <w:sz w:val="18"/>
+                        <w:lang w:val="es-ES"/>
+                      </w:rPr>
+                      <w:tab/>
                     </w:r>
                   </w:p>
                   <w:p>
@@ -2336,9 +2652,18 @@
                     <w:r>
                       <w:rPr>
                         <w:sz w:val="18"/>
+                        <w:highlight w:val="yellow"/>
                         <w:lang w:val="es-ES"/>
                       </w:rPr>
                       <w:t>Domicilio:</w:t>
+                    </w:r>
+                    <w:r>
+                      <w:rPr>
+                        <w:sz w:val="18"/>
+                        <w:highlight w:val="yellow"/>
+                        <w:lang w:val="es-ES"/>
+                      </w:rPr>
+                      <w:t xml:space="preserve"> </w:t>
                     </w:r>
                   </w:p>
                   <w:p>
@@ -2502,9 +2827,212 @@
     </w:p>
     <w:p>
       <w:pPr>
+        <w:rPr>
+          <w:sz w:val="18"/>
+          <w:szCs w:val="18"/>
+        </w:rPr>
+      </w:pPr>
+      <w:r>
+        <w:rPr>
+          <w:rFonts w:ascii="Times New Roman"/>
+        </w:rPr>
+        <w:tab/>
+      </w:r>
+      <w:r>
+        <w:rPr>
+          <w:rFonts w:ascii="Times New Roman"/>
+        </w:rPr>
+        <w:tab/>
+      </w:r>
+      <w:r>
+        <w:rPr>
+          <w:sz w:val="18"/>
+          <w:szCs w:val="18"/>
+        </w:rPr>
+        <w:t/>
+      </w:r>
+      <w:proofErr w:type="gramStart"/>
+      <w:r>
+        <w:rPr>
+          <w:sz w:val="18"/>
+          <w:szCs w:val="18"/>
+        </w:rPr>
+        <w:t/>
+      </w:r>
+      <w:proofErr w:type="gramEnd"/>
+      <w:r>
+        <w:rPr>
+          <w:sz w:val="18"/>
+          <w:szCs w:val="18"/>
+        </w:rPr>
+        <w:t/>
+      </w:r>
+      <w:r>
+        <w:rPr>
+          <w:sz w:val="18"/>
+          <w:szCs w:val="18"/>
+        </w:rPr>
+        <w:t/>
+      </w:r>
+      <w:r>
+        <w:rPr>
+          <w:sz w:val="18"/>
+          <w:szCs w:val="18"/>
+        </w:rPr>
+        <w:t xml:space="preserve">   </w:t>
+      </w:r>
+      <w:r>
+        <w:rPr>
+          <w:sz w:val="18"/>
+          <w:szCs w:val="18"/>
+        </w:rPr>
+        <w:t xml:space="preserve"> </w:t>
+      </w:r>
+      <w:r>
+        <w:rPr>
+          <w:sz w:val="18"/>
+          <w:szCs w:val="18"/>
+        </w:rPr>
+        <w:t xml:space="preserve">                         </w:t>
+      </w:r>
+      <w:r>
+        <w:rPr>
+          <w:rFonts w:ascii="Times New Roman"/>
+        </w:rPr>
+        <w:tab/>
+      </w:r>
+      <w:r>
+        <w:rPr>
+          <w:sz w:val="18"/>
+          <w:szCs w:val="18"/>
+        </w:rPr>
+        <w:t/>
+      </w:r>
+      <w:r>
+        <w:rPr>
+          <w:sz w:val="18"/>
+          <w:szCs w:val="18"/>
+        </w:rPr>
+        <w:t/>
+      </w:r>
+      <w:r>
+        <w:rPr>
+          <w:sz w:val="18"/>
+          <w:szCs w:val="18"/>
+        </w:rPr>
+        <w:t/>
+      </w:r>
+    </w:p>
+    <w:p>
+      <w:pPr>
         <w:pStyle w:val="Textoindependiente"/>
         <w:rPr>
           <w:rFonts w:ascii="Times New Roman"/>
+        </w:rPr>
+      </w:pPr>
+    </w:p>
+    <w:p>
+      <w:pPr>
+        <w:rPr>
+          <w:sz w:val="18"/>
+          <w:szCs w:val="18"/>
+        </w:rPr>
+      </w:pPr>
+      <w:r>
+        <w:rPr>
+          <w:rFonts w:ascii="Times New Roman"/>
+        </w:rPr>
+        <w:tab/>
+      </w:r>
+      <w:r>
+        <w:rPr>
+          <w:rFonts w:ascii="Times New Roman"/>
+        </w:rPr>
+        <w:tab/>
+        <w:t xml:space="preserve">          </w:t>
+      </w:r>
+      <w:r>
+        <w:rPr>
+          <w:sz w:val="18"/>
+          <w:szCs w:val="18"/>
+        </w:rPr>
+        <w:t/>
+      </w:r>
+      <w:proofErr w:type="gramStart"/>
+      <w:r>
+        <w:rPr>
+          <w:sz w:val="18"/>
+          <w:szCs w:val="18"/>
+        </w:rPr>
+        <w:t xml:space="preserve">INDOCUMENTADO</w:t>
+      </w:r>
+      <w:proofErr w:type="gramEnd"/>
+      <w:r>
+        <w:rPr>
+          <w:sz w:val="18"/>
+          <w:szCs w:val="18"/>
+        </w:rPr>
+        <w:t/>
+      </w:r>
+      <w:r>
+        <w:rPr>
+          <w:sz w:val="18"/>
+          <w:szCs w:val="18"/>
+        </w:rPr>
+        <w:t/>
+      </w:r>
+    </w:p>
+    <w:p>
+      <w:pPr>
+        <w:rPr>
+          <w:sz w:val="18"/>
+          <w:szCs w:val="18"/>
+        </w:rPr>
+      </w:pPr>
+      <w:r>
+        <w:rPr>
+          <w:sz w:val="18"/>
+          <w:szCs w:val="18"/>
+        </w:rPr>
+        <w:tab/>
+      </w:r>
+      <w:r>
+        <w:rPr>
+          <w:sz w:val="18"/>
+          <w:szCs w:val="18"/>
+        </w:rPr>
+        <w:tab/>
+        <w:t xml:space="preserve">             </w:t>
+      </w:r>
+      <w:proofErr w:type="gramStart"/>
+      <w:r>
+        <w:rPr>
+          <w:sz w:val="18"/>
+          <w:szCs w:val="18"/>
+        </w:rPr>
+        <w:t/>
+      </w:r>
+      <w:proofErr w:type="gramEnd"/>
+      <w:r>
+        <w:rPr>
+          <w:sz w:val="18"/>
+          <w:szCs w:val="18"/>
+        </w:rPr>
+        <w:t/>
+      </w:r>
+      <w:r>
+        <w:rPr>
+          <w:sz w:val="18"/>
+          <w:szCs w:val="18"/>
+        </w:rPr>
+        <w:t/>
+      </w:r>
+    </w:p>
+    <w:p>
+      <w:pPr>
+        <w:rPr>
+          <w:sz w:val="18"/>
+          <w:szCs w:val="18"/>
         </w:rPr>
       </w:pPr>
     </w:p>
@@ -2715,10 +3243,9 @@
                 </w:p>
                 <w:p>
                   <w:pPr>
-                    <w:pStyle w:val="Textoindependiente"/>
-                    <w:spacing w:before="1"/>
-                    <w:ind w:left="751"/>
-                    <w:rPr>
+                    <w:rPr>
+                      <w:sz w:val="18"/>
+                      <w:szCs w:val="18"/>
                       <w:lang w:val="es-ES"/>
                     </w:rPr>
                   </w:pPr>
@@ -2726,6 +3253,12 @@
                     <w:rPr>
                       <w:lang w:val="es-ES"/>
                     </w:rPr>
+                    <w:t xml:space="preserve">               </w:t>
+                  </w:r>
+                  <w:r>
+                    <w:rPr>
+                      <w:lang w:val="es-ES"/>
+                    </w:rPr>
                     <w:t>C.P.</w:t>
                   </w:r>
                   <w:r>
@@ -2749,28 +3282,42 @@
                     </w:rPr>
                     <w:t>:</w:t>
                   </w:r>
-                </w:p>
-                <w:p>
-                  <w:pPr>
-                    <w:pStyle w:val="Textoindependiente"/>
-                    <w:spacing w:before="3"/>
-                    <w:rPr>
-                      <w:sz w:val="19"/>
-                      <w:lang w:val="es-ES"/>
-                    </w:rPr>
-                  </w:pPr>
+                  <w:r>
+                    <w:rPr>
+                      <w:lang w:val="es-ES"/>
+                    </w:rPr>
+                    <w:t xml:space="preserve"> </w:t>
+                  </w:r>
+                  <w:r>
+                    <w:rPr>
+                      <w:sz w:val="18"/>
+                      <w:szCs w:val="18"/>
+                      <w:lang w:val="es-ES"/>
+                    </w:rPr>
+                    <w:t xml:space="preserve">130.301</w:t>
+                  </w:r>
                 </w:p>
                 <w:p>
                   <w:pPr>
                     <w:ind w:left="734"/>
                     <w:rPr>
                       <w:sz w:val="16"/>
+                      <w:lang w:val="es-ES"/>
                     </w:rPr>
                   </w:pPr>
                   <w:r>
                     <w:rPr>
                       <w:color w:val="808080"/>
                       <w:sz w:val="16"/>
+                      <w:lang w:val="es-ES"/>
+                    </w:rPr>
+                    <w:t xml:space="preserve"> </w:t>
+                  </w:r>
+                  <w:r>
+                    <w:rPr>
+                      <w:color w:val="808080"/>
+                      <w:sz w:val="16"/>
+                      <w:lang w:val="es-ES"/>
                     </w:rPr>
                     <w:t>Sello de</w:t>
                   </w:r>
@@ -2779,6 +3326,7 @@
                       <w:color w:val="808080"/>
                       <w:spacing w:val="-3"/>
                       <w:sz w:val="16"/>
+                      <w:lang w:val="es-ES"/>
                     </w:rPr>
                     <w:t xml:space="preserve"> </w:t>
                   </w:r>
@@ -2786,6 +3334,7 @@
                     <w:rPr>
                       <w:color w:val="808080"/>
                       <w:sz w:val="16"/>
+                      <w:lang w:val="es-ES"/>
                     </w:rPr>
                     <w:t>la</w:t>
                   </w:r>
@@ -2794,18 +3343,18 @@
                       <w:color w:val="808080"/>
                       <w:spacing w:val="-1"/>
                       <w:sz w:val="16"/>
-                    </w:rPr>
-                    <w:t xml:space="preserve"> </w:t>
-                  </w:r>
-                  <w:proofErr w:type="spellStart"/>
+                      <w:lang w:val="es-ES"/>
+                    </w:rPr>
+                    <w:t xml:space="preserve"> </w:t>
+                  </w:r>
                   <w:r>
                     <w:rPr>
                       <w:color w:val="808080"/>
                       <w:sz w:val="16"/>
+                      <w:lang w:val="es-ES"/>
                     </w:rPr>
                     <w:t>dependencia</w:t>
                   </w:r>
-                  <w:proofErr w:type="spellEnd"/>
                 </w:p>
               </w:txbxContent>
             </v:textbox>

</xml_diff>